<commit_message>
Actualizacion manual procedimiento conexion
se agregaron imagenes y se cambio el hilo del proceso.
queda en falta el mensaje de confirmacion de registracion
</commit_message>
<xml_diff>
--- a/Proyecto/Documentacion/Manuales/GeoP_Documentacion_ManualProcedimientoConexion_WS.docx
+++ b/Proyecto/Documentacion/Manuales/GeoP_Documentacion_ManualProcedimientoConexion_WS.docx
@@ -244,7 +244,7 @@
       <w:bookmarkStart w:id="3" w:name="_Toc402463016"/>
       <w:bookmarkStart w:id="4" w:name="_Toc402467646"/>
       <w:bookmarkStart w:id="5" w:name="_Toc402467714"/>
-      <w:bookmarkStart w:id="6" w:name="_Toc411031836"/>
+      <w:bookmarkStart w:id="6" w:name="_Toc411984734"/>
       <w:r>
         <w:rPr>
           <w:color w:val="0070C0"/>
@@ -281,7 +281,7 @@
       <w:bookmarkStart w:id="10" w:name="_Toc402463017"/>
       <w:bookmarkStart w:id="11" w:name="_Toc402467647"/>
       <w:bookmarkStart w:id="12" w:name="_Toc402467715"/>
-      <w:bookmarkStart w:id="13" w:name="_Toc411031837"/>
+      <w:bookmarkStart w:id="13" w:name="_Toc411984735"/>
       <w:r>
         <w:rPr>
           <w:color w:val="0070C0"/>
@@ -544,7 +544,7 @@
       <w:bookmarkStart w:id="17" w:name="_Toc402463018"/>
       <w:bookmarkStart w:id="18" w:name="_Toc402467648"/>
       <w:bookmarkStart w:id="19" w:name="_Toc402467716"/>
-      <w:bookmarkStart w:id="20" w:name="_Toc411031838"/>
+      <w:bookmarkStart w:id="20" w:name="_Toc411984736"/>
       <w:r>
         <w:rPr>
           <w:color w:val="0070C0"/>
@@ -882,6 +882,93 @@
                 <w:lang w:val="es-AR"/>
               </w:rPr>
               <w:t>Se modificó para completar el modelo del negocio, parte legal.</w:t>
+            </w:r>
+          </w:p>
+        </w:tc>
+      </w:tr>
+      <w:tr>
+        <w:trPr>
+          <w:cnfStyle w:val="000000100000" w:firstRow="0" w:lastRow="0" w:firstColumn="0" w:lastColumn="0" w:oddVBand="0" w:evenVBand="0" w:oddHBand="1" w:evenHBand="0" w:firstRowFirstColumn="0" w:firstRowLastColumn="0" w:lastRowFirstColumn="0" w:lastRowLastColumn="0"/>
+          <w:jc w:val="center"/>
+        </w:trPr>
+        <w:tc>
+          <w:tcPr>
+            <w:cnfStyle w:val="001000000000" w:firstRow="0" w:lastRow="0" w:firstColumn="1" w:lastColumn="0" w:oddVBand="0" w:evenVBand="0" w:oddHBand="0" w:evenHBand="0" w:firstRowFirstColumn="0" w:firstRowLastColumn="0" w:lastRowFirstColumn="0" w:lastRowLastColumn="0"/>
+            <w:tcW w:w="1819" w:type="dxa"/>
+          </w:tcPr>
+          <w:p>
+            <w:r>
+              <w:t>1.o_DraftC</w:t>
+            </w:r>
+          </w:p>
+        </w:tc>
+        <w:tc>
+          <w:tcPr>
+            <w:tcW w:w="1701" w:type="dxa"/>
+          </w:tcPr>
+          <w:p>
+            <w:pPr>
+              <w:cnfStyle w:val="000000100000" w:firstRow="0" w:lastRow="0" w:firstColumn="0" w:lastColumn="0" w:oddVBand="0" w:evenVBand="0" w:oddHBand="1" w:evenHBand="0" w:firstRowFirstColumn="0" w:firstRowLastColumn="0" w:lastRowFirstColumn="0" w:lastRowLastColumn="0"/>
+              <w:rPr>
+                <w:lang w:val="es-AR"/>
+              </w:rPr>
+            </w:pPr>
+            <w:r>
+              <w:rPr>
+                <w:lang w:val="es-AR"/>
+              </w:rPr>
+              <w:t>18/02/15</w:t>
+            </w:r>
+          </w:p>
+        </w:tc>
+        <w:tc>
+          <w:tcPr>
+            <w:tcW w:w="1417" w:type="dxa"/>
+          </w:tcPr>
+          <w:p>
+            <w:pPr>
+              <w:cnfStyle w:val="000000100000" w:firstRow="0" w:lastRow="0" w:firstColumn="0" w:lastColumn="0" w:oddVBand="0" w:evenVBand="0" w:oddHBand="1" w:evenHBand="0" w:firstRowFirstColumn="0" w:firstRowLastColumn="0" w:lastRowFirstColumn="0" w:lastRowLastColumn="0"/>
+              <w:rPr>
+                <w:lang w:val="es-AR"/>
+              </w:rPr>
+            </w:pPr>
+            <w:r>
+              <w:rPr>
+                <w:lang w:val="es-AR"/>
+              </w:rPr>
+              <w:t>Pendiente de Revisión</w:t>
+            </w:r>
+          </w:p>
+        </w:tc>
+        <w:tc>
+          <w:tcPr>
+            <w:tcW w:w="2293" w:type="dxa"/>
+          </w:tcPr>
+          <w:p>
+            <w:pPr>
+              <w:cnfStyle w:val="000000100000" w:firstRow="0" w:lastRow="0" w:firstColumn="0" w:lastColumn="0" w:oddVBand="0" w:evenVBand="0" w:oddHBand="1" w:evenHBand="0" w:firstRowFirstColumn="0" w:firstRowLastColumn="0" w:lastRowFirstColumn="0" w:lastRowLastColumn="0"/>
+            </w:pPr>
+            <w:r>
+              <w:t>Lucas Toneatto [autor]</w:t>
+            </w:r>
+          </w:p>
+        </w:tc>
+        <w:tc>
+          <w:tcPr>
+            <w:tcW w:w="4394" w:type="dxa"/>
+          </w:tcPr>
+          <w:p>
+            <w:pPr>
+              <w:cnfStyle w:val="000000100000" w:firstRow="0" w:lastRow="0" w:firstColumn="0" w:lastColumn="0" w:oddVBand="0" w:evenVBand="0" w:oddHBand="1" w:evenHBand="0" w:firstRowFirstColumn="0" w:firstRowLastColumn="0" w:lastRowFirstColumn="0" w:lastRowLastColumn="0"/>
+              <w:rPr>
+                <w:lang w:val="es-AR"/>
+              </w:rPr>
+            </w:pPr>
+            <w:r>
+              <w:rPr>
+                <w:lang w:val="es-AR"/>
+              </w:rPr>
+              <w:t>Se agregaron las imágenes, se modificó el hilo del proceso. Queda solo un mensaje sin poner la imagen.</w:t>
             </w:r>
             <w:bookmarkStart w:id="21" w:name="_GoBack"/>
             <w:bookmarkEnd w:id="21"/>
@@ -1065,7 +1152,7 @@
             </w:rPr>
             <w:fldChar w:fldCharType="separate"/>
           </w:r>
-          <w:hyperlink w:anchor="_Toc411031836" w:history="1">
+          <w:hyperlink w:anchor="_Toc411984734" w:history="1">
             <w:r>
               <w:rPr>
                 <w:rStyle w:val="Hipervnculo"/>
@@ -1092,7 +1179,7 @@
                 <w:noProof/>
                 <w:webHidden/>
               </w:rPr>
-              <w:instrText xml:space="preserve"> PAGEREF _Toc411031836 \h </w:instrText>
+              <w:instrText xml:space="preserve"> PAGEREF _Toc411984734 \h </w:instrText>
             </w:r>
             <w:r>
               <w:rPr>
@@ -1135,7 +1222,7 @@
               <w:lang w:val="es-AR" w:eastAsia="es-AR"/>
             </w:rPr>
           </w:pPr>
-          <w:hyperlink w:anchor="_Toc411031837" w:history="1">
+          <w:hyperlink w:anchor="_Toc411984735" w:history="1">
             <w:r>
               <w:rPr>
                 <w:rStyle w:val="Hipervnculo"/>
@@ -1162,7 +1249,7 @@
                 <w:noProof/>
                 <w:webHidden/>
               </w:rPr>
-              <w:instrText xml:space="preserve"> PAGEREF _Toc411031837 \h </w:instrText>
+              <w:instrText xml:space="preserve"> PAGEREF _Toc411984735 \h </w:instrText>
             </w:r>
             <w:r>
               <w:rPr>
@@ -1205,7 +1292,7 @@
               <w:lang w:val="es-AR" w:eastAsia="es-AR"/>
             </w:rPr>
           </w:pPr>
-          <w:hyperlink w:anchor="_Toc411031838" w:history="1">
+          <w:hyperlink w:anchor="_Toc411984736" w:history="1">
             <w:r>
               <w:rPr>
                 <w:rStyle w:val="Hipervnculo"/>
@@ -1232,7 +1319,7 @@
                 <w:noProof/>
                 <w:webHidden/>
               </w:rPr>
-              <w:instrText xml:space="preserve"> PAGEREF _Toc411031838 \h </w:instrText>
+              <w:instrText xml:space="preserve"> PAGEREF _Toc411984736 \h </w:instrText>
             </w:r>
             <w:r>
               <w:rPr>
@@ -1275,7 +1362,7 @@
               <w:lang w:val="es-AR" w:eastAsia="es-AR"/>
             </w:rPr>
           </w:pPr>
-          <w:hyperlink w:anchor="_Toc411031839" w:history="1">
+          <w:hyperlink w:anchor="_Toc411984737" w:history="1">
             <w:r>
               <w:rPr>
                 <w:rStyle w:val="Hipervnculo"/>
@@ -1305,7 +1392,7 @@
                 <w:noProof/>
                 <w:webHidden/>
               </w:rPr>
-              <w:instrText xml:space="preserve"> PAGEREF _Toc411031839 \h </w:instrText>
+              <w:instrText xml:space="preserve"> PAGEREF _Toc411984737 \h </w:instrText>
             </w:r>
             <w:r>
               <w:rPr>
@@ -1325,7 +1412,7 @@
                 <w:noProof/>
                 <w:webHidden/>
               </w:rPr>
-              <w:t>3</w:t>
+              <w:t>4</w:t>
             </w:r>
             <w:r>
               <w:rPr>
@@ -1348,7 +1435,7 @@
               <w:lang w:val="es-AR" w:eastAsia="es-AR"/>
             </w:rPr>
           </w:pPr>
-          <w:hyperlink w:anchor="_Toc411031840" w:history="1">
+          <w:hyperlink w:anchor="_Toc411984738" w:history="1">
             <w:r>
               <w:rPr>
                 <w:rStyle w:val="Hipervnculo"/>
@@ -1379,7 +1466,7 @@
                 <w:noProof/>
                 <w:webHidden/>
               </w:rPr>
-              <w:instrText xml:space="preserve"> PAGEREF _Toc411031840 \h </w:instrText>
+              <w:instrText xml:space="preserve"> PAGEREF _Toc411984738 \h </w:instrText>
             </w:r>
             <w:r>
               <w:rPr>
@@ -1399,7 +1486,7 @@
                 <w:noProof/>
                 <w:webHidden/>
               </w:rPr>
-              <w:t>4</w:t>
+              <w:t>5</w:t>
             </w:r>
             <w:r>
               <w:rPr>
@@ -1422,7 +1509,7 @@
               <w:lang w:val="es-AR" w:eastAsia="es-AR"/>
             </w:rPr>
           </w:pPr>
-          <w:hyperlink w:anchor="_Toc411031841" w:history="1">
+          <w:hyperlink w:anchor="_Toc411984739" w:history="1">
             <w:r>
               <w:rPr>
                 <w:rStyle w:val="Hipervnculo"/>
@@ -1453,7 +1540,7 @@
                 <w:noProof/>
                 <w:webHidden/>
               </w:rPr>
-              <w:instrText xml:space="preserve"> PAGEREF _Toc411031841 \h </w:instrText>
+              <w:instrText xml:space="preserve"> PAGEREF _Toc411984739 \h </w:instrText>
             </w:r>
             <w:r>
               <w:rPr>
@@ -1473,7 +1560,7 @@
                 <w:noProof/>
                 <w:webHidden/>
               </w:rPr>
-              <w:t>4</w:t>
+              <w:t>5</w:t>
             </w:r>
             <w:r>
               <w:rPr>
@@ -1496,7 +1583,7 @@
               <w:lang w:val="es-AR" w:eastAsia="es-AR"/>
             </w:rPr>
           </w:pPr>
-          <w:hyperlink w:anchor="_Toc411031842" w:history="1">
+          <w:hyperlink w:anchor="_Toc411984740" w:history="1">
             <w:r>
               <w:rPr>
                 <w:rStyle w:val="Hipervnculo"/>
@@ -1527,7 +1614,7 @@
                 <w:noProof/>
                 <w:webHidden/>
               </w:rPr>
-              <w:instrText xml:space="preserve"> PAGEREF _Toc411031842 \h </w:instrText>
+              <w:instrText xml:space="preserve"> PAGEREF _Toc411984740 \h </w:instrText>
             </w:r>
             <w:r>
               <w:rPr>
@@ -1547,7 +1634,7 @@
                 <w:noProof/>
                 <w:webHidden/>
               </w:rPr>
-              <w:t>5</w:t>
+              <w:t>6</w:t>
             </w:r>
             <w:r>
               <w:rPr>
@@ -1570,7 +1657,7 @@
               <w:lang w:val="es-AR" w:eastAsia="es-AR"/>
             </w:rPr>
           </w:pPr>
-          <w:hyperlink w:anchor="_Toc411031843" w:history="1">
+          <w:hyperlink w:anchor="_Toc411984741" w:history="1">
             <w:r>
               <w:rPr>
                 <w:rStyle w:val="Hipervnculo"/>
@@ -1598,7 +1685,7 @@
                 <w:noProof/>
                 <w:webHidden/>
               </w:rPr>
-              <w:instrText xml:space="preserve"> PAGEREF _Toc411031843 \h </w:instrText>
+              <w:instrText xml:space="preserve"> PAGEREF _Toc411984741 \h </w:instrText>
             </w:r>
             <w:r>
               <w:rPr>
@@ -1618,7 +1705,7 @@
                 <w:noProof/>
                 <w:webHidden/>
               </w:rPr>
-              <w:t>5</w:t>
+              <w:t>6</w:t>
             </w:r>
             <w:r>
               <w:rPr>
@@ -1641,7 +1728,7 @@
               <w:lang w:val="es-AR" w:eastAsia="es-AR"/>
             </w:rPr>
           </w:pPr>
-          <w:hyperlink w:anchor="_Toc411031844" w:history="1">
+          <w:hyperlink w:anchor="_Toc411984742" w:history="1">
             <w:r>
               <w:rPr>
                 <w:rStyle w:val="Hipervnculo"/>
@@ -1669,7 +1756,7 @@
                 <w:noProof/>
                 <w:webHidden/>
               </w:rPr>
-              <w:instrText xml:space="preserve"> PAGEREF _Toc411031844 \h </w:instrText>
+              <w:instrText xml:space="preserve"> PAGEREF _Toc411984742 \h </w:instrText>
             </w:r>
             <w:r>
               <w:rPr>
@@ -1689,7 +1776,7 @@
                 <w:noProof/>
                 <w:webHidden/>
               </w:rPr>
-              <w:t>5</w:t>
+              <w:t>9</w:t>
             </w:r>
             <w:r>
               <w:rPr>
@@ -1712,7 +1799,7 @@
               <w:lang w:val="es-AR" w:eastAsia="es-AR"/>
             </w:rPr>
           </w:pPr>
-          <w:hyperlink w:anchor="_Toc411031845" w:history="1">
+          <w:hyperlink w:anchor="_Toc411984743" w:history="1">
             <w:r>
               <w:rPr>
                 <w:rStyle w:val="Hipervnculo"/>
@@ -1740,7 +1827,7 @@
                 <w:noProof/>
                 <w:webHidden/>
               </w:rPr>
-              <w:instrText xml:space="preserve"> PAGEREF _Toc411031845 \h </w:instrText>
+              <w:instrText xml:space="preserve"> PAGEREF _Toc411984743 \h </w:instrText>
             </w:r>
             <w:r>
               <w:rPr>
@@ -1760,7 +1847,7 @@
                 <w:noProof/>
                 <w:webHidden/>
               </w:rPr>
-              <w:t>5</w:t>
+              <w:t>9</w:t>
             </w:r>
             <w:r>
               <w:rPr>
@@ -1783,7 +1870,7 @@
               <w:lang w:val="es-AR" w:eastAsia="es-AR"/>
             </w:rPr>
           </w:pPr>
-          <w:hyperlink w:anchor="_Toc411031846" w:history="1">
+          <w:hyperlink w:anchor="_Toc411984744" w:history="1">
             <w:r>
               <w:rPr>
                 <w:rStyle w:val="Hipervnculo"/>
@@ -1811,7 +1898,7 @@
                 <w:noProof/>
                 <w:webHidden/>
               </w:rPr>
-              <w:instrText xml:space="preserve"> PAGEREF _Toc411031846 \h </w:instrText>
+              <w:instrText xml:space="preserve"> PAGEREF _Toc411984744 \h </w:instrText>
             </w:r>
             <w:r>
               <w:rPr>
@@ -1831,7 +1918,7 @@
                 <w:noProof/>
                 <w:webHidden/>
               </w:rPr>
-              <w:t>6</w:t>
+              <w:t>11</w:t>
             </w:r>
             <w:r>
               <w:rPr>
@@ -1874,7 +1961,6 @@
         </w:rPr>
       </w:pPr>
       <w:bookmarkStart w:id="22" w:name="_Toc407468033"/>
-      <w:bookmarkStart w:id="23" w:name="_Toc411031839"/>
       <w:r>
         <w:rPr>
           <w:rFonts w:ascii="Cambria" w:eastAsia="Times New Roman" w:hAnsi="Cambria" w:cs="Times New Roman"/>
@@ -1899,6 +1985,7 @@
           <w:lang w:val="es-AR"/>
         </w:rPr>
       </w:pPr>
+      <w:bookmarkStart w:id="23" w:name="_Toc411984737"/>
       <w:r>
         <w:rPr>
           <w:rFonts w:ascii="Cambria" w:eastAsia="Times New Roman" w:hAnsi="Cambria" w:cs="Times New Roman"/>
@@ -2066,7 +2153,7 @@
         </w:rPr>
       </w:pPr>
       <w:bookmarkStart w:id="24" w:name="_Toc407468034"/>
-      <w:bookmarkStart w:id="25" w:name="_Toc411031840"/>
+      <w:bookmarkStart w:id="25" w:name="_Toc411984738"/>
       <w:r>
         <w:rPr>
           <w:rFonts w:ascii="Cambria" w:eastAsia="Times New Roman" w:hAnsi="Cambria" w:cs="Times New Roman"/>
@@ -2099,7 +2186,7 @@
         </w:rPr>
       </w:pPr>
       <w:bookmarkStart w:id="26" w:name="_Toc407468035"/>
-      <w:bookmarkStart w:id="27" w:name="_Toc411031841"/>
+      <w:bookmarkStart w:id="27" w:name="_Toc411984739"/>
       <w:r>
         <w:rPr>
           <w:rFonts w:ascii="Cambria" w:eastAsia="Times New Roman" w:hAnsi="Cambria" w:cs="Times New Roman"/>
@@ -2334,7 +2421,7 @@
           <w:lang w:val="es-AR"/>
         </w:rPr>
       </w:pPr>
-      <w:bookmarkStart w:id="29" w:name="_Toc411031842"/>
+      <w:bookmarkStart w:id="29" w:name="_Toc411984740"/>
       <w:bookmarkEnd w:id="28"/>
       <w:r>
         <w:rPr>
@@ -2371,7 +2458,7 @@
           <w:lang w:val="es-AR"/>
         </w:rPr>
       </w:pPr>
-      <w:bookmarkStart w:id="30" w:name="_Toc411031843"/>
+      <w:bookmarkStart w:id="30" w:name="_Toc411984741"/>
       <w:r>
         <w:rPr>
           <w:lang w:val="es-AR"/>
@@ -2408,17 +2495,87 @@
     <w:p>
       <w:pPr>
         <w:rPr>
-          <w:color w:val="FF0000"/>
-          <w:lang w:val="es-AR"/>
-        </w:rPr>
-      </w:pPr>
-      <w:r>
-        <w:rPr>
-          <w:color w:val="FF0000"/>
-          <w:lang w:val="es-AR"/>
-        </w:rPr>
-        <w:t>IMAGEN DE SECCION WEB</w:t>
-      </w:r>
+          <w:sz w:val="24"/>
+          <w:lang w:val="es-AR"/>
+        </w:rPr>
+      </w:pPr>
+      <w:r>
+        <w:rPr>
+          <w:noProof/>
+          <w:lang w:val="es-AR" w:eastAsia="es-AR"/>
+        </w:rPr>
+        <w:drawing>
+          <wp:inline distT="0" distB="0" distL="0" distR="0" wp14:anchorId="186A0456" wp14:editId="36351462">
+            <wp:extent cx="5400040" cy="1954597"/>
+            <wp:effectExtent l="76200" t="76200" r="124460" b="140970"/>
+            <wp:docPr id="1" name="Imagen 1"/>
+            <wp:cNvGraphicFramePr>
+              <a:graphicFrameLocks xmlns:a="http://schemas.openxmlformats.org/drawingml/2006/main" noChangeAspect="1"/>
+            </wp:cNvGraphicFramePr>
+            <a:graphic xmlns:a="http://schemas.openxmlformats.org/drawingml/2006/main">
+              <a:graphicData uri="http://schemas.openxmlformats.org/drawingml/2006/picture">
+                <pic:pic xmlns:pic="http://schemas.openxmlformats.org/drawingml/2006/picture">
+                  <pic:nvPicPr>
+                    <pic:cNvPr id="0" name=""/>
+                    <pic:cNvPicPr/>
+                  </pic:nvPicPr>
+                  <pic:blipFill>
+                    <a:blip r:embed="rId10"/>
+                    <a:stretch>
+                      <a:fillRect/>
+                    </a:stretch>
+                  </pic:blipFill>
+                  <pic:spPr>
+                    <a:xfrm>
+                      <a:off x="0" y="0"/>
+                      <a:ext cx="5400040" cy="1954597"/>
+                    </a:xfrm>
+                    <a:prstGeom prst="rect">
+                      <a:avLst/>
+                    </a:prstGeom>
+                    <a:ln w="38100" cap="sq">
+                      <a:solidFill>
+                        <a:srgbClr val="000000"/>
+                      </a:solidFill>
+                      <a:prstDash val="solid"/>
+                      <a:miter lim="800000"/>
+                    </a:ln>
+                    <a:effectLst>
+                      <a:outerShdw blurRad="50800" dist="38100" dir="2700000" algn="tl" rotWithShape="0">
+                        <a:srgbClr val="000000">
+                          <a:alpha val="43000"/>
+                        </a:srgbClr>
+                      </a:outerShdw>
+                    </a:effectLst>
+                  </pic:spPr>
+                </pic:pic>
+              </a:graphicData>
+            </a:graphic>
+          </wp:inline>
+        </w:drawing>
+      </w:r>
+      <w:r>
+        <w:rPr>
+          <w:lang w:val="es-AR"/>
+        </w:rPr>
+        <w:t xml:space="preserve">Para iniciar la registración debe presionar </w:t>
+      </w:r>
+      <w:r>
+        <w:rPr>
+          <w:b/>
+          <w:lang w:val="es-AR"/>
+        </w:rPr>
+        <w:t>Registra tu playa</w:t>
+      </w:r>
+      <w:proofErr w:type="gramStart"/>
+      <w:r>
+        <w:rPr>
+          <w:b/>
+          <w:lang w:val="es-AR"/>
+        </w:rPr>
+        <w:t>!</w:t>
+      </w:r>
+      <w:proofErr w:type="gramEnd"/>
     </w:p>
     <w:p>
       <w:pPr>
@@ -2430,22 +2587,75 @@
         <w:rPr>
           <w:lang w:val="es-AR"/>
         </w:rPr>
-        <w:t>Al presionar el link, se le pedirá al usuario registrarse. Luego de ingresar los datos y que la registración se haya realizado correctamente, se mostrará un mensaje indicándole al usuario que le ha sido enviado un mail para que pueda confirmar la registración y además prosiga con el proceso de solicitud.</w:t>
+        <w:t>Al presionar el link, se le pedirá al usuario registrarse.</w:t>
+      </w:r>
+      <w:r>
+        <w:rPr>
+          <w:lang w:val="es-AR"/>
+        </w:rPr>
+        <w:t xml:space="preserve"> Para poder hacerlo, el mismo deberá completar el siguiente formulario.</w:t>
       </w:r>
     </w:p>
     <w:p>
       <w:pPr>
         <w:rPr>
-          <w:color w:val="FF0000"/>
-          <w:lang w:val="es-AR"/>
-        </w:rPr>
-      </w:pPr>
-      <w:r>
-        <w:rPr>
-          <w:color w:val="FF0000"/>
-          <w:lang w:val="es-AR"/>
-        </w:rPr>
-        <w:t>IMAGEN MAIL</w:t>
+          <w:lang w:val="es-AR"/>
+        </w:rPr>
+      </w:pPr>
+      <w:r>
+        <w:rPr>
+          <w:noProof/>
+          <w:lang w:val="es-AR" w:eastAsia="es-AR"/>
+        </w:rPr>
+        <w:drawing>
+          <wp:inline distT="0" distB="0" distL="0" distR="0" wp14:anchorId="142830CF" wp14:editId="218D9ADD">
+            <wp:extent cx="5400040" cy="2431179"/>
+            <wp:effectExtent l="76200" t="76200" r="124460" b="140970"/>
+            <wp:docPr id="2" name="Imagen 2"/>
+            <wp:cNvGraphicFramePr>
+              <a:graphicFrameLocks xmlns:a="http://schemas.openxmlformats.org/drawingml/2006/main" noChangeAspect="1"/>
+            </wp:cNvGraphicFramePr>
+            <a:graphic xmlns:a="http://schemas.openxmlformats.org/drawingml/2006/main">
+              <a:graphicData uri="http://schemas.openxmlformats.org/drawingml/2006/picture">
+                <pic:pic xmlns:pic="http://schemas.openxmlformats.org/drawingml/2006/picture">
+                  <pic:nvPicPr>
+                    <pic:cNvPr id="0" name=""/>
+                    <pic:cNvPicPr/>
+                  </pic:nvPicPr>
+                  <pic:blipFill>
+                    <a:blip r:embed="rId11"/>
+                    <a:stretch>
+                      <a:fillRect/>
+                    </a:stretch>
+                  </pic:blipFill>
+                  <pic:spPr>
+                    <a:xfrm>
+                      <a:off x="0" y="0"/>
+                      <a:ext cx="5400040" cy="2431179"/>
+                    </a:xfrm>
+                    <a:prstGeom prst="rect">
+                      <a:avLst/>
+                    </a:prstGeom>
+                    <a:ln w="38100" cap="sq">
+                      <a:solidFill>
+                        <a:srgbClr val="000000"/>
+                      </a:solidFill>
+                      <a:prstDash val="solid"/>
+                      <a:miter lim="800000"/>
+                    </a:ln>
+                    <a:effectLst>
+                      <a:outerShdw blurRad="50800" dist="38100" dir="2700000" algn="tl" rotWithShape="0">
+                        <a:srgbClr val="000000">
+                          <a:alpha val="43000"/>
+                        </a:srgbClr>
+                      </a:outerShdw>
+                    </a:effectLst>
+                  </pic:spPr>
+                </pic:pic>
+              </a:graphicData>
+            </a:graphic>
+          </wp:inline>
+        </w:drawing>
       </w:r>
     </w:p>
     <w:p>
@@ -2458,22 +2668,82 @@
         <w:rPr>
           <w:lang w:val="es-AR"/>
         </w:rPr>
-        <w:t>Al acceder al link que se muestra en el mail, se lo redirigirá a una página donde se le comunicara la confirmación de la cuenta y se le permitirá completar la solicitud.</w:t>
+        <w:t xml:space="preserve"> Luego de ingresar los datos y que la registración se haya realizado correctamente, se mostrará un mensaje indicándole al usuario que le ha sido enviado un mail para que pueda confirmar la registración y además prosiga con el proceso de solicitud.</w:t>
       </w:r>
     </w:p>
     <w:p>
       <w:pPr>
         <w:rPr>
-          <w:color w:val="FF0000"/>
-          <w:lang w:val="es-AR"/>
-        </w:rPr>
-      </w:pPr>
-      <w:r>
-        <w:rPr>
-          <w:color w:val="FF0000"/>
-          <w:lang w:val="es-AR"/>
-        </w:rPr>
-        <w:t>IMAGEN PANTALLA SOLICITUD</w:t>
+          <w:lang w:val="es-AR"/>
+        </w:rPr>
+      </w:pPr>
+      <w:r>
+        <w:rPr>
+          <w:noProof/>
+          <w:lang w:val="es-AR" w:eastAsia="es-AR"/>
+        </w:rPr>
+        <w:lastRenderedPageBreak/>
+        <w:drawing>
+          <wp:inline distT="0" distB="0" distL="0" distR="0" wp14:anchorId="3B728531" wp14:editId="593DE924">
+            <wp:extent cx="5400040" cy="1200620"/>
+            <wp:effectExtent l="76200" t="76200" r="124460" b="133350"/>
+            <wp:docPr id="3" name="Imagen 3"/>
+            <wp:cNvGraphicFramePr>
+              <a:graphicFrameLocks xmlns:a="http://schemas.openxmlformats.org/drawingml/2006/main" noChangeAspect="1"/>
+            </wp:cNvGraphicFramePr>
+            <a:graphic xmlns:a="http://schemas.openxmlformats.org/drawingml/2006/main">
+              <a:graphicData uri="http://schemas.openxmlformats.org/drawingml/2006/picture">
+                <pic:pic xmlns:pic="http://schemas.openxmlformats.org/drawingml/2006/picture">
+                  <pic:nvPicPr>
+                    <pic:cNvPr id="0" name=""/>
+                    <pic:cNvPicPr/>
+                  </pic:nvPicPr>
+                  <pic:blipFill>
+                    <a:blip r:embed="rId12"/>
+                    <a:stretch>
+                      <a:fillRect/>
+                    </a:stretch>
+                  </pic:blipFill>
+                  <pic:spPr>
+                    <a:xfrm>
+                      <a:off x="0" y="0"/>
+                      <a:ext cx="5400040" cy="1200620"/>
+                    </a:xfrm>
+                    <a:prstGeom prst="rect">
+                      <a:avLst/>
+                    </a:prstGeom>
+                    <a:ln w="38100" cap="sq">
+                      <a:solidFill>
+                        <a:srgbClr val="000000"/>
+                      </a:solidFill>
+                      <a:prstDash val="solid"/>
+                      <a:miter lim="800000"/>
+                    </a:ln>
+                    <a:effectLst>
+                      <a:outerShdw blurRad="50800" dist="38100" dir="2700000" algn="tl" rotWithShape="0">
+                        <a:srgbClr val="000000">
+                          <a:alpha val="43000"/>
+                        </a:srgbClr>
+                      </a:outerShdw>
+                    </a:effectLst>
+                  </pic:spPr>
+                </pic:pic>
+              </a:graphicData>
+            </a:graphic>
+          </wp:inline>
+        </w:drawing>
+      </w:r>
+      <w:r>
+        <w:rPr>
+          <w:lang w:val="es-AR"/>
+        </w:rPr>
+        <w:t>Al acceder al link que se muestra en el mail, se lo redirigirá a una página donde se le comunicara la con</w:t>
+      </w:r>
+      <w:r>
+        <w:rPr>
+          <w:lang w:val="es-AR"/>
+        </w:rPr>
+        <w:t>firmación de la cuenta.</w:t>
       </w:r>
     </w:p>
     <w:p>
@@ -2484,9 +2754,441 @@
       </w:pPr>
       <w:r>
         <w:rPr>
-          <w:lang w:val="es-AR"/>
-        </w:rPr>
-        <w:t xml:space="preserve">El usuario debe completar el nombre de la playa y presionar el botón para generar la solicitud. Se mostrara un mensaje de confirmación y se descargara un archivo con la solicitud correspondiente. Dicha solicitud </w:t>
+          <w:noProof/>
+          <w:lang w:val="es-AR" w:eastAsia="es-AR"/>
+        </w:rPr>
+        <w:drawing>
+          <wp:inline distT="0" distB="0" distL="0" distR="0" wp14:anchorId="15223520" wp14:editId="29833BF8">
+            <wp:extent cx="5400040" cy="2297980"/>
+            <wp:effectExtent l="76200" t="76200" r="124460" b="140970"/>
+            <wp:docPr id="4" name="Imagen 4"/>
+            <wp:cNvGraphicFramePr>
+              <a:graphicFrameLocks xmlns:a="http://schemas.openxmlformats.org/drawingml/2006/main" noChangeAspect="1"/>
+            </wp:cNvGraphicFramePr>
+            <a:graphic xmlns:a="http://schemas.openxmlformats.org/drawingml/2006/main">
+              <a:graphicData uri="http://schemas.openxmlformats.org/drawingml/2006/picture">
+                <pic:pic xmlns:pic="http://schemas.openxmlformats.org/drawingml/2006/picture">
+                  <pic:nvPicPr>
+                    <pic:cNvPr id="0" name=""/>
+                    <pic:cNvPicPr/>
+                  </pic:nvPicPr>
+                  <pic:blipFill>
+                    <a:blip r:embed="rId13"/>
+                    <a:stretch>
+                      <a:fillRect/>
+                    </a:stretch>
+                  </pic:blipFill>
+                  <pic:spPr>
+                    <a:xfrm>
+                      <a:off x="0" y="0"/>
+                      <a:ext cx="5400040" cy="2297980"/>
+                    </a:xfrm>
+                    <a:prstGeom prst="rect">
+                      <a:avLst/>
+                    </a:prstGeom>
+                    <a:ln w="38100" cap="sq">
+                      <a:solidFill>
+                        <a:srgbClr val="000000"/>
+                      </a:solidFill>
+                      <a:prstDash val="solid"/>
+                      <a:miter lim="800000"/>
+                    </a:ln>
+                    <a:effectLst>
+                      <a:outerShdw blurRad="50800" dist="38100" dir="2700000" algn="tl" rotWithShape="0">
+                        <a:srgbClr val="000000">
+                          <a:alpha val="43000"/>
+                        </a:srgbClr>
+                      </a:outerShdw>
+                    </a:effectLst>
+                  </pic:spPr>
+                </pic:pic>
+              </a:graphicData>
+            </a:graphic>
+          </wp:inline>
+        </w:drawing>
+      </w:r>
+    </w:p>
+    <w:p>
+      <w:pPr>
+        <w:rPr>
+          <w:lang w:val="es-AR"/>
+        </w:rPr>
+      </w:pPr>
+      <w:r>
+        <w:rPr>
+          <w:lang w:val="es-AR"/>
+        </w:rPr>
+        <w:t>Para continuar y poder realizar la solicitud de registración de la playa debe proceder a ingresar al sistema e ir a la sección para las Solicitudes. Todo ello lo debe hacer de la siguiente manera. Primero el usuario debe ingresar al sistema con los datos con los que creo su cuenta.</w:t>
+      </w:r>
+    </w:p>
+    <w:p>
+      <w:pPr>
+        <w:rPr>
+          <w:lang w:val="es-AR"/>
+        </w:rPr>
+      </w:pPr>
+      <w:r>
+        <w:rPr>
+          <w:noProof/>
+          <w:lang w:val="es-AR" w:eastAsia="es-AR"/>
+        </w:rPr>
+        <w:drawing>
+          <wp:inline distT="0" distB="0" distL="0" distR="0" wp14:anchorId="3E6EF5FC" wp14:editId="27BFBC22">
+            <wp:extent cx="5400040" cy="2225882"/>
+            <wp:effectExtent l="76200" t="76200" r="124460" b="136525"/>
+            <wp:docPr id="5" name="Imagen 5"/>
+            <wp:cNvGraphicFramePr>
+              <a:graphicFrameLocks xmlns:a="http://schemas.openxmlformats.org/drawingml/2006/main" noChangeAspect="1"/>
+            </wp:cNvGraphicFramePr>
+            <a:graphic xmlns:a="http://schemas.openxmlformats.org/drawingml/2006/main">
+              <a:graphicData uri="http://schemas.openxmlformats.org/drawingml/2006/picture">
+                <pic:pic xmlns:pic="http://schemas.openxmlformats.org/drawingml/2006/picture">
+                  <pic:nvPicPr>
+                    <pic:cNvPr id="0" name=""/>
+                    <pic:cNvPicPr/>
+                  </pic:nvPicPr>
+                  <pic:blipFill>
+                    <a:blip r:embed="rId14"/>
+                    <a:stretch>
+                      <a:fillRect/>
+                    </a:stretch>
+                  </pic:blipFill>
+                  <pic:spPr>
+                    <a:xfrm>
+                      <a:off x="0" y="0"/>
+                      <a:ext cx="5400040" cy="2225882"/>
+                    </a:xfrm>
+                    <a:prstGeom prst="rect">
+                      <a:avLst/>
+                    </a:prstGeom>
+                    <a:ln w="38100" cap="sq">
+                      <a:solidFill>
+                        <a:srgbClr val="000000"/>
+                      </a:solidFill>
+                      <a:prstDash val="solid"/>
+                      <a:miter lim="800000"/>
+                    </a:ln>
+                    <a:effectLst>
+                      <a:outerShdw blurRad="50800" dist="38100" dir="2700000" algn="tl" rotWithShape="0">
+                        <a:srgbClr val="000000">
+                          <a:alpha val="43000"/>
+                        </a:srgbClr>
+                      </a:outerShdw>
+                    </a:effectLst>
+                  </pic:spPr>
+                </pic:pic>
+              </a:graphicData>
+            </a:graphic>
+          </wp:inline>
+        </w:drawing>
+      </w:r>
+    </w:p>
+    <w:p>
+      <w:pPr>
+        <w:rPr>
+          <w:lang w:val="es-AR"/>
+        </w:rPr>
+      </w:pPr>
+      <w:r>
+        <w:rPr>
+          <w:lang w:val="es-AR"/>
+        </w:rPr>
+        <w:t xml:space="preserve">Al iniciar sesión, automáticamente será redirigido a la sección de Administración de Solicitudes y Conexiones, donde podrá realizar la solicitud. Para ello debe presionar en </w:t>
+      </w:r>
+      <w:r>
+        <w:rPr>
+          <w:b/>
+          <w:lang w:val="es-AR"/>
+        </w:rPr>
+        <w:t>Crear Solicitud</w:t>
+      </w:r>
+      <w:r>
+        <w:rPr>
+          <w:lang w:val="es-AR"/>
+        </w:rPr>
+        <w:t>.</w:t>
+      </w:r>
+    </w:p>
+    <w:p>
+      <w:pPr>
+        <w:rPr>
+          <w:lang w:val="es-AR"/>
+        </w:rPr>
+      </w:pPr>
+      <w:r>
+        <w:rPr>
+          <w:noProof/>
+          <w:lang w:val="es-AR" w:eastAsia="es-AR"/>
+        </w:rPr>
+        <w:lastRenderedPageBreak/>
+        <w:drawing>
+          <wp:inline distT="0" distB="0" distL="0" distR="0" wp14:anchorId="256A50B9" wp14:editId="25B19879">
+            <wp:extent cx="5400040" cy="1251333"/>
+            <wp:effectExtent l="76200" t="76200" r="124460" b="139700"/>
+            <wp:docPr id="6" name="Imagen 6"/>
+            <wp:cNvGraphicFramePr>
+              <a:graphicFrameLocks xmlns:a="http://schemas.openxmlformats.org/drawingml/2006/main" noChangeAspect="1"/>
+            </wp:cNvGraphicFramePr>
+            <a:graphic xmlns:a="http://schemas.openxmlformats.org/drawingml/2006/main">
+              <a:graphicData uri="http://schemas.openxmlformats.org/drawingml/2006/picture">
+                <pic:pic xmlns:pic="http://schemas.openxmlformats.org/drawingml/2006/picture">
+                  <pic:nvPicPr>
+                    <pic:cNvPr id="0" name=""/>
+                    <pic:cNvPicPr/>
+                  </pic:nvPicPr>
+                  <pic:blipFill>
+                    <a:blip r:embed="rId15"/>
+                    <a:stretch>
+                      <a:fillRect/>
+                    </a:stretch>
+                  </pic:blipFill>
+                  <pic:spPr>
+                    <a:xfrm>
+                      <a:off x="0" y="0"/>
+                      <a:ext cx="5400040" cy="1251333"/>
+                    </a:xfrm>
+                    <a:prstGeom prst="rect">
+                      <a:avLst/>
+                    </a:prstGeom>
+                    <a:ln w="38100" cap="sq">
+                      <a:solidFill>
+                        <a:srgbClr val="000000"/>
+                      </a:solidFill>
+                      <a:prstDash val="solid"/>
+                      <a:miter lim="800000"/>
+                    </a:ln>
+                    <a:effectLst>
+                      <a:outerShdw blurRad="50800" dist="38100" dir="2700000" algn="tl" rotWithShape="0">
+                        <a:srgbClr val="000000">
+                          <a:alpha val="43000"/>
+                        </a:srgbClr>
+                      </a:outerShdw>
+                    </a:effectLst>
+                  </pic:spPr>
+                </pic:pic>
+              </a:graphicData>
+            </a:graphic>
+          </wp:inline>
+        </w:drawing>
+      </w:r>
+    </w:p>
+    <w:p>
+      <w:pPr>
+        <w:rPr>
+          <w:lang w:val="es-AR"/>
+        </w:rPr>
+      </w:pPr>
+    </w:p>
+    <w:p>
+      <w:pPr>
+        <w:rPr>
+          <w:lang w:val="es-AR"/>
+        </w:rPr>
+      </w:pPr>
+      <w:r>
+        <w:rPr>
+          <w:lang w:val="es-AR"/>
+        </w:rPr>
+        <w:t>Al presionar le botón, se abrirá un formulario. El usuario debe</w:t>
+      </w:r>
+      <w:r>
+        <w:rPr>
+          <w:lang w:val="es-AR"/>
+        </w:rPr>
+        <w:t xml:space="preserve"> completar el nombre de la playa y presionar el botón</w:t>
+      </w:r>
+      <w:r>
+        <w:rPr>
+          <w:lang w:val="es-AR"/>
+        </w:rPr>
+        <w:t xml:space="preserve"> </w:t>
+      </w:r>
+      <w:r>
+        <w:rPr>
+          <w:b/>
+          <w:lang w:val="es-AR"/>
+        </w:rPr>
+        <w:t>Crear</w:t>
+      </w:r>
+      <w:r>
+        <w:rPr>
+          <w:lang w:val="es-AR"/>
+        </w:rPr>
+        <w:t xml:space="preserve"> para generar la solicitud. </w:t>
+      </w:r>
+    </w:p>
+    <w:p>
+      <w:pPr>
+        <w:rPr>
+          <w:lang w:val="es-AR"/>
+        </w:rPr>
+      </w:pPr>
+      <w:r>
+        <w:rPr>
+          <w:noProof/>
+          <w:lang w:val="es-AR" w:eastAsia="es-AR"/>
+        </w:rPr>
+        <w:drawing>
+          <wp:inline distT="0" distB="0" distL="0" distR="0" wp14:anchorId="2F9AC941" wp14:editId="67DE2003">
+            <wp:extent cx="4743450" cy="2028825"/>
+            <wp:effectExtent l="76200" t="76200" r="133350" b="142875"/>
+            <wp:docPr id="7" name="Imagen 7"/>
+            <wp:cNvGraphicFramePr>
+              <a:graphicFrameLocks xmlns:a="http://schemas.openxmlformats.org/drawingml/2006/main" noChangeAspect="1"/>
+            </wp:cNvGraphicFramePr>
+            <a:graphic xmlns:a="http://schemas.openxmlformats.org/drawingml/2006/main">
+              <a:graphicData uri="http://schemas.openxmlformats.org/drawingml/2006/picture">
+                <pic:pic xmlns:pic="http://schemas.openxmlformats.org/drawingml/2006/picture">
+                  <pic:nvPicPr>
+                    <pic:cNvPr id="0" name=""/>
+                    <pic:cNvPicPr/>
+                  </pic:nvPicPr>
+                  <pic:blipFill>
+                    <a:blip r:embed="rId16"/>
+                    <a:stretch>
+                      <a:fillRect/>
+                    </a:stretch>
+                  </pic:blipFill>
+                  <pic:spPr>
+                    <a:xfrm>
+                      <a:off x="0" y="0"/>
+                      <a:ext cx="4743450" cy="2028825"/>
+                    </a:xfrm>
+                    <a:prstGeom prst="rect">
+                      <a:avLst/>
+                    </a:prstGeom>
+                    <a:ln w="38100" cap="sq">
+                      <a:solidFill>
+                        <a:srgbClr val="000000"/>
+                      </a:solidFill>
+                      <a:prstDash val="solid"/>
+                      <a:miter lim="800000"/>
+                    </a:ln>
+                    <a:effectLst>
+                      <a:outerShdw blurRad="50800" dist="38100" dir="2700000" algn="tl" rotWithShape="0">
+                        <a:srgbClr val="000000">
+                          <a:alpha val="43000"/>
+                        </a:srgbClr>
+                      </a:outerShdw>
+                    </a:effectLst>
+                  </pic:spPr>
+                </pic:pic>
+              </a:graphicData>
+            </a:graphic>
+          </wp:inline>
+        </w:drawing>
+      </w:r>
+    </w:p>
+    <w:p>
+      <w:pPr>
+        <w:rPr>
+          <w:lang w:val="es-AR"/>
+        </w:rPr>
+      </w:pPr>
+      <w:r>
+        <w:rPr>
+          <w:lang w:val="es-AR"/>
+        </w:rPr>
+        <w:t>Automáticamente al crear la solicitud, la misma aparecerá como un registro de la tabla de solicitudes. Y la misma estará en estado pendiente hasta que un administrador de GeoParking la apruebe</w:t>
+      </w:r>
+      <w:r>
+        <w:rPr>
+          <w:lang w:val="es-AR"/>
+        </w:rPr>
+        <w:t xml:space="preserve">. </w:t>
+      </w:r>
+    </w:p>
+    <w:p>
+      <w:pPr>
+        <w:rPr>
+          <w:lang w:val="es-AR"/>
+        </w:rPr>
+      </w:pPr>
+      <w:r>
+        <w:rPr>
+          <w:noProof/>
+          <w:lang w:val="es-AR" w:eastAsia="es-AR"/>
+        </w:rPr>
+        <w:drawing>
+          <wp:inline distT="0" distB="0" distL="0" distR="0" wp14:anchorId="663F9CF4" wp14:editId="31172E9D">
+            <wp:extent cx="5400040" cy="461307"/>
+            <wp:effectExtent l="76200" t="76200" r="124460" b="129540"/>
+            <wp:docPr id="8" name="Imagen 8"/>
+            <wp:cNvGraphicFramePr>
+              <a:graphicFrameLocks xmlns:a="http://schemas.openxmlformats.org/drawingml/2006/main" noChangeAspect="1"/>
+            </wp:cNvGraphicFramePr>
+            <a:graphic xmlns:a="http://schemas.openxmlformats.org/drawingml/2006/main">
+              <a:graphicData uri="http://schemas.openxmlformats.org/drawingml/2006/picture">
+                <pic:pic xmlns:pic="http://schemas.openxmlformats.org/drawingml/2006/picture">
+                  <pic:nvPicPr>
+                    <pic:cNvPr id="0" name=""/>
+                    <pic:cNvPicPr/>
+                  </pic:nvPicPr>
+                  <pic:blipFill>
+                    <a:blip r:embed="rId17"/>
+                    <a:stretch>
+                      <a:fillRect/>
+                    </a:stretch>
+                  </pic:blipFill>
+                  <pic:spPr>
+                    <a:xfrm>
+                      <a:off x="0" y="0"/>
+                      <a:ext cx="5400040" cy="461307"/>
+                    </a:xfrm>
+                    <a:prstGeom prst="rect">
+                      <a:avLst/>
+                    </a:prstGeom>
+                    <a:ln w="38100" cap="sq">
+                      <a:solidFill>
+                        <a:srgbClr val="000000"/>
+                      </a:solidFill>
+                      <a:prstDash val="solid"/>
+                      <a:miter lim="800000"/>
+                    </a:ln>
+                    <a:effectLst>
+                      <a:outerShdw blurRad="50800" dist="38100" dir="2700000" algn="tl" rotWithShape="0">
+                        <a:srgbClr val="000000">
+                          <a:alpha val="43000"/>
+                        </a:srgbClr>
+                      </a:outerShdw>
+                    </a:effectLst>
+                  </pic:spPr>
+                </pic:pic>
+              </a:graphicData>
+            </a:graphic>
+          </wp:inline>
+        </w:drawing>
+      </w:r>
+    </w:p>
+    <w:p>
+      <w:pPr>
+        <w:rPr>
+          <w:lang w:val="es-AR"/>
+        </w:rPr>
+      </w:pPr>
+      <w:r>
+        <w:rPr>
+          <w:lang w:val="es-AR"/>
+        </w:rPr>
+        <w:t>Además en el mismo instante de la creación, se le enviara al usuario un</w:t>
+      </w:r>
+      <w:r>
+        <w:rPr>
+          <w:lang w:val="es-AR"/>
+        </w:rPr>
+        <w:t xml:space="preserve"> </w:t>
+      </w:r>
+      <w:r>
+        <w:rPr>
+          <w:lang w:val="es-AR"/>
+        </w:rPr>
+        <w:t>mail que</w:t>
+      </w:r>
+      <w:r>
+        <w:rPr>
+          <w:lang w:val="es-AR"/>
+        </w:rPr>
+        <w:t xml:space="preserve"> </w:t>
       </w:r>
       <w:r>
         <w:rPr>
@@ -2498,7 +3200,13 @@
         <w:rPr>
           <w:lang w:val="es-AR"/>
         </w:rPr>
-        <w:t xml:space="preserve"> la siguiente información:</w:t>
+        <w:t xml:space="preserve"> </w:t>
+      </w:r>
+      <w:r>
+        <w:rPr>
+          <w:lang w:val="es-AR"/>
+        </w:rPr>
+        <w:t>la siguiente información:</w:t>
       </w:r>
     </w:p>
     <w:p>
@@ -2570,10 +3278,58 @@
       </w:pPr>
       <w:r>
         <w:rPr>
-          <w:color w:val="FF0000"/>
-          <w:lang w:val="es-AR"/>
-        </w:rPr>
-        <w:t>IMAGEN SOLICITUD</w:t>
+          <w:noProof/>
+          <w:lang w:val="es-AR" w:eastAsia="es-AR"/>
+        </w:rPr>
+        <w:drawing>
+          <wp:inline distT="0" distB="0" distL="0" distR="0" wp14:anchorId="31B5A7BA" wp14:editId="7979A044">
+            <wp:extent cx="5400040" cy="871901"/>
+            <wp:effectExtent l="76200" t="76200" r="124460" b="137795"/>
+            <wp:docPr id="9" name="Imagen 9"/>
+            <wp:cNvGraphicFramePr>
+              <a:graphicFrameLocks xmlns:a="http://schemas.openxmlformats.org/drawingml/2006/main" noChangeAspect="1"/>
+            </wp:cNvGraphicFramePr>
+            <a:graphic xmlns:a="http://schemas.openxmlformats.org/drawingml/2006/main">
+              <a:graphicData uri="http://schemas.openxmlformats.org/drawingml/2006/picture">
+                <pic:pic xmlns:pic="http://schemas.openxmlformats.org/drawingml/2006/picture">
+                  <pic:nvPicPr>
+                    <pic:cNvPr id="0" name=""/>
+                    <pic:cNvPicPr/>
+                  </pic:nvPicPr>
+                  <pic:blipFill>
+                    <a:blip r:embed="rId18"/>
+                    <a:stretch>
+                      <a:fillRect/>
+                    </a:stretch>
+                  </pic:blipFill>
+                  <pic:spPr>
+                    <a:xfrm>
+                      <a:off x="0" y="0"/>
+                      <a:ext cx="5400040" cy="871901"/>
+                    </a:xfrm>
+                    <a:prstGeom prst="rect">
+                      <a:avLst/>
+                    </a:prstGeom>
+                    <a:ln w="38100" cap="sq">
+                      <a:solidFill>
+                        <a:srgbClr val="000000"/>
+                      </a:solidFill>
+                      <a:prstDash val="solid"/>
+                      <a:miter lim="800000"/>
+                    </a:ln>
+                    <a:effectLst>
+                      <a:outerShdw blurRad="50800" dist="38100" dir="2700000" algn="tl" rotWithShape="0">
+                        <a:srgbClr val="000000">
+                          <a:alpha val="43000"/>
+                        </a:srgbClr>
+                      </a:outerShdw>
+                    </a:effectLst>
+                  </pic:spPr>
+                </pic:pic>
+              </a:graphicData>
+            </a:graphic>
+          </wp:inline>
+        </w:drawing>
       </w:r>
     </w:p>
     <w:p>
@@ -2586,35 +3342,50 @@
         <w:rPr>
           <w:lang w:val="es-AR"/>
         </w:rPr>
-        <w:t xml:space="preserve">Terminada la generación de </w:t>
-      </w:r>
-      <w:r>
-        <w:rPr>
-          <w:lang w:val="es-AR"/>
-        </w:rPr>
-        <w:t>la solicitud, el usuario podrá acceder a un panel de administración de solicitudes, en el cual podrá verificar el estado de la misma, hasta que el administrador de GeoParking la de por aprobada.</w:t>
+        <w:t>Mediante el</w:t>
+      </w:r>
+      <w:r>
+        <w:rPr>
+          <w:lang w:val="es-AR"/>
+        </w:rPr>
+        <w:t xml:space="preserve"> panel de administración de solicitudes</w:t>
+      </w:r>
+      <w:r>
+        <w:rPr>
+          <w:lang w:val="es-AR"/>
+        </w:rPr>
+        <w:t>, el usuario</w:t>
+      </w:r>
+      <w:r>
+        <w:rPr>
+          <w:lang w:val="es-AR"/>
+        </w:rPr>
+        <w:t xml:space="preserve"> podrá</w:t>
+      </w:r>
+      <w:r>
+        <w:rPr>
+          <w:lang w:val="es-AR"/>
+        </w:rPr>
+        <w:t xml:space="preserve"> verificar el estado de la solicitud</w:t>
+      </w:r>
+      <w:r>
+        <w:rPr>
+          <w:lang w:val="es-AR"/>
+        </w:rPr>
+        <w:t>, hasta que el administrador de GeoParking la de por aprobada.</w:t>
       </w:r>
     </w:p>
     <w:p>
       <w:pPr>
         <w:rPr>
-          <w:color w:val="FF0000"/>
-          <w:lang w:val="es-AR"/>
-        </w:rPr>
-      </w:pPr>
-      <w:r>
-        <w:rPr>
-          <w:color w:val="FF0000"/>
-          <w:lang w:val="es-AR"/>
-        </w:rPr>
-        <w:t>IMAGEN</w:t>
-      </w:r>
-      <w:r>
-        <w:rPr>
-          <w:color w:val="FF0000"/>
-          <w:lang w:val="es-AR"/>
-        </w:rPr>
-        <w:t xml:space="preserve"> ADMINISTRACION SOLICITUDES</w:t>
+          <w:lang w:val="es-AR"/>
+        </w:rPr>
+      </w:pPr>
+      <w:r>
+        <w:rPr>
+          <w:lang w:val="es-AR"/>
+        </w:rPr>
+        <w:t>Llegado el momento en que la solicitud sea aprobada, la solitud desaparecerá del listado de solicitudes y aparecerá en la sección de conexiones.</w:t>
       </w:r>
     </w:p>
     <w:p>
@@ -2627,7 +3398,8 @@
         <w:rPr>
           <w:lang w:val="es-AR"/>
         </w:rPr>
-        <w:t>Llegado el momento en que la solicitud sea aprobada (es decir, la playa ya fue registrada en el sistema y se obtuvieron los datos de acceso a los servicios web), la solitud desaparecerá del listado de solicitudes y aparecerá en la sección de conexiones.</w:t>
+        <w:lastRenderedPageBreak/>
+        <w:t>Una vez ya existente la conexión el usuario deberá verificar la información de la playa, y si ésta es correcta, aceptar la conformidad de la conexión creada.</w:t>
       </w:r>
     </w:p>
     <w:p>
@@ -2638,47 +3410,68 @@
       </w:pPr>
       <w:r>
         <w:rPr>
-          <w:lang w:val="es-AR"/>
-        </w:rPr>
-        <w:t>Una vez ya existente la conexión el usuario deberá verificar la información de la playa, y si ésta es correcta, aceptar la conformidad de la conexión creada.</w:t>
+          <w:noProof/>
+          <w:lang w:val="es-AR" w:eastAsia="es-AR"/>
+        </w:rPr>
+        <w:drawing>
+          <wp:inline distT="0" distB="0" distL="0" distR="0" wp14:anchorId="727AE057" wp14:editId="6EFD5FD7">
+            <wp:extent cx="5400040" cy="822960"/>
+            <wp:effectExtent l="76200" t="76200" r="124460" b="129540"/>
+            <wp:docPr id="15" name="Imagen 15"/>
+            <wp:cNvGraphicFramePr>
+              <a:graphicFrameLocks xmlns:a="http://schemas.openxmlformats.org/drawingml/2006/main" noChangeAspect="1"/>
+            </wp:cNvGraphicFramePr>
+            <a:graphic xmlns:a="http://schemas.openxmlformats.org/drawingml/2006/main">
+              <a:graphicData uri="http://schemas.openxmlformats.org/drawingml/2006/picture">
+                <pic:pic xmlns:pic="http://schemas.openxmlformats.org/drawingml/2006/picture">
+                  <pic:nvPicPr>
+                    <pic:cNvPr id="0" name=""/>
+                    <pic:cNvPicPr/>
+                  </pic:nvPicPr>
+                  <pic:blipFill>
+                    <a:blip r:embed="rId19"/>
+                    <a:stretch>
+                      <a:fillRect/>
+                    </a:stretch>
+                  </pic:blipFill>
+                  <pic:spPr>
+                    <a:xfrm>
+                      <a:off x="0" y="0"/>
+                      <a:ext cx="5400040" cy="822960"/>
+                    </a:xfrm>
+                    <a:prstGeom prst="rect">
+                      <a:avLst/>
+                    </a:prstGeom>
+                    <a:ln w="38100" cap="sq">
+                      <a:solidFill>
+                        <a:srgbClr val="000000"/>
+                      </a:solidFill>
+                      <a:prstDash val="solid"/>
+                      <a:miter lim="800000"/>
+                    </a:ln>
+                    <a:effectLst>
+                      <a:outerShdw blurRad="50800" dist="38100" dir="2700000" algn="tl" rotWithShape="0">
+                        <a:srgbClr val="000000">
+                          <a:alpha val="43000"/>
+                        </a:srgbClr>
+                      </a:outerShdw>
+                    </a:effectLst>
+                  </pic:spPr>
+                </pic:pic>
+              </a:graphicData>
+            </a:graphic>
+          </wp:inline>
+        </w:drawing>
       </w:r>
     </w:p>
     <w:p>
       <w:pPr>
-        <w:rPr>
-          <w:lang w:val="es-AR"/>
-        </w:rPr>
-      </w:pPr>
-      <w:r>
-        <w:rPr>
-          <w:color w:val="FF0000"/>
-          <w:lang w:val="es-AR"/>
-        </w:rPr>
-        <w:t>IMAGEN</w:t>
-      </w:r>
-      <w:r>
-        <w:rPr>
-          <w:color w:val="FF0000"/>
-          <w:lang w:val="es-AR"/>
-        </w:rPr>
-        <w:t xml:space="preserve"> ADMINISTRACION CONEXIONES</w:t>
-      </w:r>
-    </w:p>
-    <w:p>
-      <w:pPr>
-        <w:rPr>
-          <w:lang w:val="es-AR"/>
-        </w:rPr>
-      </w:pPr>
-    </w:p>
-    <w:p>
-      <w:pPr>
         <w:pStyle w:val="Ttulo2"/>
         <w:rPr>
           <w:lang w:val="es-AR"/>
         </w:rPr>
       </w:pPr>
-      <w:bookmarkStart w:id="31" w:name="_Toc411031844"/>
+      <w:bookmarkStart w:id="31" w:name="_Toc411984742"/>
       <w:r>
         <w:rPr>
           <w:lang w:val="es-AR"/>
@@ -2788,7 +3581,7 @@
           <w:lang w:val="es-AR"/>
         </w:rPr>
       </w:pPr>
-      <w:bookmarkStart w:id="32" w:name="_Toc411031845"/>
+      <w:bookmarkStart w:id="32" w:name="_Toc411984743"/>
       <w:r>
         <w:rPr>
           <w:lang w:val="es-AR"/>
@@ -2818,38 +3611,71 @@
       </w:pPr>
       <w:r>
         <w:rPr>
-          <w:lang w:val="es-AR"/>
-        </w:rPr>
-        <w:t>Para la generación del Token, el administrador en su sección de conexiones, procederá a relacionar la playa y el usuario responsable que aparecen en la solicitud. Esta relación lo que produce es una conexión para que dicha playa pueda tener acceso a la utilización de los servicios web. Dicha conexión creada aparecerá en una grilla para la administración de las conexiones existentes en el sistema.</w:t>
+          <w:noProof/>
+          <w:lang w:val="es-AR" w:eastAsia="es-AR"/>
+        </w:rPr>
+        <w:drawing>
+          <wp:inline distT="0" distB="0" distL="0" distR="0" wp14:anchorId="6F09A029" wp14:editId="3A3B93BA">
+            <wp:extent cx="5400040" cy="2022418"/>
+            <wp:effectExtent l="76200" t="76200" r="124460" b="130810"/>
+            <wp:docPr id="10" name="Imagen 10"/>
+            <wp:cNvGraphicFramePr>
+              <a:graphicFrameLocks xmlns:a="http://schemas.openxmlformats.org/drawingml/2006/main" noChangeAspect="1"/>
+            </wp:cNvGraphicFramePr>
+            <a:graphic xmlns:a="http://schemas.openxmlformats.org/drawingml/2006/main">
+              <a:graphicData uri="http://schemas.openxmlformats.org/drawingml/2006/picture">
+                <pic:pic xmlns:pic="http://schemas.openxmlformats.org/drawingml/2006/picture">
+                  <pic:nvPicPr>
+                    <pic:cNvPr id="0" name=""/>
+                    <pic:cNvPicPr/>
+                  </pic:nvPicPr>
+                  <pic:blipFill>
+                    <a:blip r:embed="rId20"/>
+                    <a:stretch>
+                      <a:fillRect/>
+                    </a:stretch>
+                  </pic:blipFill>
+                  <pic:spPr>
+                    <a:xfrm>
+                      <a:off x="0" y="0"/>
+                      <a:ext cx="5400040" cy="2022418"/>
+                    </a:xfrm>
+                    <a:prstGeom prst="rect">
+                      <a:avLst/>
+                    </a:prstGeom>
+                    <a:ln w="38100" cap="sq">
+                      <a:solidFill>
+                        <a:srgbClr val="000000"/>
+                      </a:solidFill>
+                      <a:prstDash val="solid"/>
+                      <a:miter lim="800000"/>
+                    </a:ln>
+                    <a:effectLst>
+                      <a:outerShdw blurRad="50800" dist="38100" dir="2700000" algn="tl" rotWithShape="0">
+                        <a:srgbClr val="000000">
+                          <a:alpha val="43000"/>
+                        </a:srgbClr>
+                      </a:outerShdw>
+                    </a:effectLst>
+                  </pic:spPr>
+                </pic:pic>
+              </a:graphicData>
+            </a:graphic>
+          </wp:inline>
+        </w:drawing>
       </w:r>
     </w:p>
     <w:p>
       <w:pPr>
         <w:rPr>
-          <w:color w:val="FF0000"/>
-          <w:lang w:val="es-AR"/>
-        </w:rPr>
-      </w:pPr>
-      <w:r>
-        <w:rPr>
-          <w:color w:val="FF0000"/>
-          <w:lang w:val="es-AR"/>
-        </w:rPr>
-        <w:t>IMAGEN</w:t>
-      </w:r>
-      <w:r>
-        <w:rPr>
-          <w:color w:val="FF0000"/>
-          <w:lang w:val="es-AR"/>
-        </w:rPr>
-        <w:t xml:space="preserve"> ADMINISTRACION </w:t>
-      </w:r>
-      <w:r>
-        <w:rPr>
-          <w:color w:val="FF0000"/>
-          <w:lang w:val="es-AR"/>
-        </w:rPr>
-        <w:t>CONEXIONES (CREAR CONEXION)</w:t>
+          <w:lang w:val="es-AR"/>
+        </w:rPr>
+      </w:pPr>
+      <w:r>
+        <w:rPr>
+          <w:lang w:val="es-AR"/>
+        </w:rPr>
+        <w:t>Para la generación del Token, el administrador en su sección de conexiones, procederá a relacionar la playa y el usuario responsable que aparecen en la solicitud. Esta relación lo que produce es una conexión para que dicha playa pueda tener acceso a la utilización de los servicios web. Dicha conexión creada aparecerá en una grilla para la administración de las conexiones existentes en el sistema.</w:t>
       </w:r>
     </w:p>
     <w:p>
@@ -2859,62 +3685,98 @@
           <w:lang w:val="es-AR"/>
         </w:rPr>
       </w:pPr>
+      <w:r>
+        <w:rPr>
+          <w:noProof/>
+          <w:lang w:val="es-AR" w:eastAsia="es-AR"/>
+        </w:rPr>
+        <w:lastRenderedPageBreak/>
+        <w:drawing>
+          <wp:inline distT="0" distB="0" distL="0" distR="0" wp14:anchorId="40DF6DB0" wp14:editId="5FE057DE">
+            <wp:extent cx="5400040" cy="3702675"/>
+            <wp:effectExtent l="76200" t="76200" r="124460" b="127000"/>
+            <wp:docPr id="11" name="Imagen 11"/>
+            <wp:cNvGraphicFramePr>
+              <a:graphicFrameLocks xmlns:a="http://schemas.openxmlformats.org/drawingml/2006/main" noChangeAspect="1"/>
+            </wp:cNvGraphicFramePr>
+            <a:graphic xmlns:a="http://schemas.openxmlformats.org/drawingml/2006/main">
+              <a:graphicData uri="http://schemas.openxmlformats.org/drawingml/2006/picture">
+                <pic:pic xmlns:pic="http://schemas.openxmlformats.org/drawingml/2006/picture">
+                  <pic:nvPicPr>
+                    <pic:cNvPr id="0" name=""/>
+                    <pic:cNvPicPr/>
+                  </pic:nvPicPr>
+                  <pic:blipFill>
+                    <a:blip r:embed="rId21"/>
+                    <a:stretch>
+                      <a:fillRect/>
+                    </a:stretch>
+                  </pic:blipFill>
+                  <pic:spPr>
+                    <a:xfrm>
+                      <a:off x="0" y="0"/>
+                      <a:ext cx="5400040" cy="3702675"/>
+                    </a:xfrm>
+                    <a:prstGeom prst="rect">
+                      <a:avLst/>
+                    </a:prstGeom>
+                    <a:ln w="38100" cap="sq">
+                      <a:solidFill>
+                        <a:srgbClr val="000000"/>
+                      </a:solidFill>
+                      <a:prstDash val="solid"/>
+                      <a:miter lim="800000"/>
+                    </a:ln>
+                    <a:effectLst>
+                      <a:outerShdw blurRad="50800" dist="38100" dir="2700000" algn="tl" rotWithShape="0">
+                        <a:srgbClr val="000000">
+                          <a:alpha val="43000"/>
+                        </a:srgbClr>
+                      </a:outerShdw>
+                    </a:effectLst>
+                  </pic:spPr>
+                </pic:pic>
+              </a:graphicData>
+            </a:graphic>
+          </wp:inline>
+        </w:drawing>
+      </w:r>
     </w:p>
     <w:p>
       <w:pPr>
         <w:rPr>
-          <w:color w:val="FF0000"/>
-          <w:lang w:val="es-AR"/>
-        </w:rPr>
-      </w:pPr>
-      <w:r>
-        <w:rPr>
-          <w:color w:val="FF0000"/>
-          <w:lang w:val="es-AR"/>
-        </w:rPr>
-        <w:t>IMAGEN</w:t>
-      </w:r>
-      <w:r>
-        <w:rPr>
-          <w:color w:val="FF0000"/>
-          <w:lang w:val="es-AR"/>
-        </w:rPr>
-        <w:t xml:space="preserve"> ADMINISTRACION </w:t>
-      </w:r>
-      <w:r>
-        <w:rPr>
-          <w:color w:val="FF0000"/>
-          <w:lang w:val="es-AR"/>
-        </w:rPr>
-        <w:t>CONEXIONES (</w:t>
-      </w:r>
-      <w:r>
-        <w:rPr>
-          <w:color w:val="FF0000"/>
-          <w:lang w:val="es-AR"/>
-        </w:rPr>
-        <w:t>GRILLA</w:t>
-      </w:r>
-      <w:r>
-        <w:rPr>
-          <w:color w:val="FF0000"/>
-          <w:lang w:val="es-AR"/>
-        </w:rPr>
-        <w:t xml:space="preserve"> CONEXION</w:t>
-      </w:r>
-      <w:r>
-        <w:rPr>
-          <w:color w:val="FF0000"/>
-          <w:lang w:val="es-AR"/>
-        </w:rPr>
-        <w:t>ES</w:t>
-      </w:r>
-      <w:r>
-        <w:rPr>
-          <w:color w:val="FF0000"/>
-          <w:lang w:val="es-AR"/>
-        </w:rPr>
-        <w:t>)</w:t>
+          <w:lang w:val="es-AR"/>
+        </w:rPr>
+      </w:pPr>
+      <w:r>
+        <w:rPr>
+          <w:lang w:val="es-AR"/>
+        </w:rPr>
+        <w:t>Al crear la conexión, la solitud pasara a ser un registro de las conexiones del sistema</w:t>
+      </w:r>
+      <w:r>
+        <w:rPr>
+          <w:lang w:val="es-AR"/>
+        </w:rPr>
+        <w:t>;</w:t>
+      </w:r>
+      <w:r>
+        <w:rPr>
+          <w:lang w:val="es-AR"/>
+        </w:rPr>
+        <w:t xml:space="preserve"> </w:t>
+      </w:r>
+      <w:r>
+        <w:rPr>
+          <w:lang w:val="es-AR"/>
+        </w:rPr>
+        <w:t>y l</w:t>
+      </w:r>
+      <w:r>
+        <w:rPr>
+          <w:lang w:val="es-AR"/>
+        </w:rPr>
+        <w:t>a misma espera ser confirmada por el responsable cuando pueda dar conformidad del buen funcionamiento de la API GeoParking con el sistema de la paya.</w:t>
       </w:r>
     </w:p>
     <w:p>
@@ -2924,6 +3786,61 @@
           <w:lang w:val="es-AR"/>
         </w:rPr>
       </w:pPr>
+      <w:r>
+        <w:rPr>
+          <w:noProof/>
+          <w:lang w:val="es-AR" w:eastAsia="es-AR"/>
+        </w:rPr>
+        <w:drawing>
+          <wp:inline distT="0" distB="0" distL="0" distR="0" wp14:anchorId="3B66C10C" wp14:editId="37A59B12">
+            <wp:extent cx="5400040" cy="276784"/>
+            <wp:effectExtent l="76200" t="76200" r="124460" b="142875"/>
+            <wp:docPr id="12" name="Imagen 12"/>
+            <wp:cNvGraphicFramePr>
+              <a:graphicFrameLocks xmlns:a="http://schemas.openxmlformats.org/drawingml/2006/main" noChangeAspect="1"/>
+            </wp:cNvGraphicFramePr>
+            <a:graphic xmlns:a="http://schemas.openxmlformats.org/drawingml/2006/main">
+              <a:graphicData uri="http://schemas.openxmlformats.org/drawingml/2006/picture">
+                <pic:pic xmlns:pic="http://schemas.openxmlformats.org/drawingml/2006/picture">
+                  <pic:nvPicPr>
+                    <pic:cNvPr id="0" name=""/>
+                    <pic:cNvPicPr/>
+                  </pic:nvPicPr>
+                  <pic:blipFill>
+                    <a:blip r:embed="rId22"/>
+                    <a:stretch>
+                      <a:fillRect/>
+                    </a:stretch>
+                  </pic:blipFill>
+                  <pic:spPr>
+                    <a:xfrm>
+                      <a:off x="0" y="0"/>
+                      <a:ext cx="5400040" cy="276784"/>
+                    </a:xfrm>
+                    <a:prstGeom prst="rect">
+                      <a:avLst/>
+                    </a:prstGeom>
+                    <a:ln w="38100" cap="sq">
+                      <a:solidFill>
+                        <a:srgbClr val="000000"/>
+                      </a:solidFill>
+                      <a:prstDash val="solid"/>
+                      <a:miter lim="800000"/>
+                    </a:ln>
+                    <a:effectLst>
+                      <a:outerShdw blurRad="50800" dist="38100" dir="2700000" algn="tl" rotWithShape="0">
+                        <a:srgbClr val="000000">
+                          <a:alpha val="43000"/>
+                        </a:srgbClr>
+                      </a:outerShdw>
+                    </a:effectLst>
+                  </pic:spPr>
+                </pic:pic>
+              </a:graphicData>
+            </a:graphic>
+          </wp:inline>
+        </w:drawing>
+      </w:r>
     </w:p>
     <w:p>
       <w:pPr>
@@ -2935,7 +3852,21 @@
         <w:rPr>
           <w:lang w:val="es-AR"/>
         </w:rPr>
-        <w:t>La generación del Token, pasara a formar parte del documento de acceso que se entregara al responsable de playa.</w:t>
+        <w:t xml:space="preserve">La generación del </w:t>
+      </w:r>
+      <w:proofErr w:type="spellStart"/>
+      <w:r>
+        <w:rPr>
+          <w:lang w:val="es-AR"/>
+        </w:rPr>
+        <w:t>Token</w:t>
+      </w:r>
+      <w:proofErr w:type="spellEnd"/>
+      <w:r>
+        <w:rPr>
+          <w:lang w:val="es-AR"/>
+        </w:rPr>
+        <w:t>, pasara a formar parte del documento de acceso que se entregara al responsable de playa.</w:t>
       </w:r>
       <w:r>
         <w:rPr>
@@ -2978,23 +3909,63 @@
     <w:p>
       <w:pPr>
         <w:rPr>
-          <w:color w:val="FF0000"/>
-          <w:lang w:val="es-AR"/>
-        </w:rPr>
-      </w:pPr>
-      <w:r>
-        <w:rPr>
-          <w:color w:val="FF0000"/>
-          <w:lang w:val="es-AR"/>
-        </w:rPr>
-        <w:t>IMAGEN</w:t>
-      </w:r>
-      <w:r>
-        <w:rPr>
-          <w:color w:val="FF0000"/>
-          <w:lang w:val="es-AR"/>
-        </w:rPr>
-        <w:t xml:space="preserve"> MAIL DATOS ACCESO</w:t>
+          <w:lang w:val="es-AR"/>
+        </w:rPr>
+      </w:pPr>
+      <w:r>
+        <w:rPr>
+          <w:noProof/>
+          <w:lang w:val="es-AR" w:eastAsia="es-AR"/>
+        </w:rPr>
+        <w:drawing>
+          <wp:inline distT="0" distB="0" distL="0" distR="0" wp14:anchorId="63ADD585" wp14:editId="1813DD0F">
+            <wp:extent cx="5400040" cy="1518341"/>
+            <wp:effectExtent l="76200" t="76200" r="124460" b="139065"/>
+            <wp:docPr id="13" name="Imagen 13"/>
+            <wp:cNvGraphicFramePr>
+              <a:graphicFrameLocks xmlns:a="http://schemas.openxmlformats.org/drawingml/2006/main" noChangeAspect="1"/>
+            </wp:cNvGraphicFramePr>
+            <a:graphic xmlns:a="http://schemas.openxmlformats.org/drawingml/2006/main">
+              <a:graphicData uri="http://schemas.openxmlformats.org/drawingml/2006/picture">
+                <pic:pic xmlns:pic="http://schemas.openxmlformats.org/drawingml/2006/picture">
+                  <pic:nvPicPr>
+                    <pic:cNvPr id="0" name=""/>
+                    <pic:cNvPicPr/>
+                  </pic:nvPicPr>
+                  <pic:blipFill>
+                    <a:blip r:embed="rId23"/>
+                    <a:stretch>
+                      <a:fillRect/>
+                    </a:stretch>
+                  </pic:blipFill>
+                  <pic:spPr>
+                    <a:xfrm>
+                      <a:off x="0" y="0"/>
+                      <a:ext cx="5400040" cy="1518341"/>
+                    </a:xfrm>
+                    <a:prstGeom prst="rect">
+                      <a:avLst/>
+                    </a:prstGeom>
+                    <a:ln w="38100" cap="sq">
+                      <a:solidFill>
+                        <a:srgbClr val="000000"/>
+                      </a:solidFill>
+                      <a:prstDash val="solid"/>
+                      <a:miter lim="800000"/>
+                    </a:ln>
+                    <a:effectLst>
+                      <a:outerShdw blurRad="50800" dist="38100" dir="2700000" algn="tl" rotWithShape="0">
+                        <a:srgbClr val="000000">
+                          <a:alpha val="43000"/>
+                        </a:srgbClr>
+                      </a:outerShdw>
+                    </a:effectLst>
+                  </pic:spPr>
+                </pic:pic>
+              </a:graphicData>
+            </a:graphic>
+          </wp:inline>
+        </w:drawing>
       </w:r>
     </w:p>
     <w:p>
@@ -3006,23 +3977,17 @@
     </w:p>
     <w:p>
       <w:pPr>
-        <w:rPr>
-          <w:lang w:val="es-AR"/>
-        </w:rPr>
-      </w:pPr>
-    </w:p>
-    <w:p>
-      <w:pPr>
         <w:pStyle w:val="Ttulo2"/>
         <w:rPr>
           <w:lang w:val="es-AR"/>
         </w:rPr>
       </w:pPr>
-      <w:bookmarkStart w:id="33" w:name="_Toc411031846"/>
-      <w:r>
-        <w:rPr>
-          <w:lang w:val="es-AR"/>
-        </w:rPr>
+      <w:bookmarkStart w:id="33" w:name="_Toc411984744"/>
+      <w:r>
+        <w:rPr>
+          <w:lang w:val="es-AR"/>
+        </w:rPr>
+        <w:lastRenderedPageBreak/>
         <w:t>Confirmación de Conexión</w:t>
       </w:r>
       <w:bookmarkEnd w:id="33"/>
@@ -3092,25 +4057,100 @@
     <w:p>
       <w:pPr>
         <w:rPr>
+          <w:lang w:val="es-AR"/>
+        </w:rPr>
+      </w:pPr>
+      <w:r>
+        <w:rPr>
+          <w:lang w:val="es-AR"/>
+        </w:rPr>
+        <w:t>Al estar en conformidad con el servicio de conexión brindado por GeoParking, se establece un compromiso por parte del responsable de la playa de</w:t>
+      </w:r>
+      <w:r>
+        <w:rPr>
+          <w:lang w:val="es-AR"/>
+        </w:rPr>
+        <w:t xml:space="preserve"> brindar solo información veraz e integra a la plataforma.</w:t>
+      </w:r>
+    </w:p>
+    <w:p>
+      <w:pPr>
+        <w:rPr>
+          <w:lang w:val="es-AR"/>
+        </w:rPr>
+      </w:pPr>
+      <w:r>
+        <w:rPr>
+          <w:lang w:val="es-AR"/>
+        </w:rPr>
+        <w:t>En el panel de administración de solicitudes y conexiones del responsable de la playa, al dar la conformidad de la conexión debería quedar de la siguiente manera.</w:t>
+      </w:r>
+    </w:p>
+    <w:p>
+      <w:pPr>
+        <w:rPr>
           <w:rFonts w:ascii="Calibri" w:eastAsia="Calibri" w:hAnsi="Calibri" w:cs="Times New Roman"/>
           <w:lang w:val="es-AR"/>
         </w:rPr>
       </w:pPr>
       <w:r>
         <w:rPr>
-          <w:lang w:val="es-AR"/>
-        </w:rPr>
-        <w:t>Al estar en conformidad con el servicio de conexión brindado por GeoParking, se establece un compromiso por parte del responsable de la playa de</w:t>
-      </w:r>
-      <w:r>
-        <w:rPr>
-          <w:lang w:val="es-AR"/>
-        </w:rPr>
-        <w:t xml:space="preserve"> brindar solo información veraz e integra a la plataforma.</w:t>
+          <w:noProof/>
+          <w:lang w:val="es-AR" w:eastAsia="es-AR"/>
+        </w:rPr>
+        <w:drawing>
+          <wp:inline distT="0" distB="0" distL="0" distR="0" wp14:anchorId="2FED9EE9" wp14:editId="66446B07">
+            <wp:extent cx="5400040" cy="823020"/>
+            <wp:effectExtent l="76200" t="76200" r="124460" b="129540"/>
+            <wp:docPr id="14" name="Imagen 14"/>
+            <wp:cNvGraphicFramePr>
+              <a:graphicFrameLocks xmlns:a="http://schemas.openxmlformats.org/drawingml/2006/main" noChangeAspect="1"/>
+            </wp:cNvGraphicFramePr>
+            <a:graphic xmlns:a="http://schemas.openxmlformats.org/drawingml/2006/main">
+              <a:graphicData uri="http://schemas.openxmlformats.org/drawingml/2006/picture">
+                <pic:pic xmlns:pic="http://schemas.openxmlformats.org/drawingml/2006/picture">
+                  <pic:nvPicPr>
+                    <pic:cNvPr id="0" name=""/>
+                    <pic:cNvPicPr/>
+                  </pic:nvPicPr>
+                  <pic:blipFill>
+                    <a:blip r:embed="rId19"/>
+                    <a:stretch>
+                      <a:fillRect/>
+                    </a:stretch>
+                  </pic:blipFill>
+                  <pic:spPr>
+                    <a:xfrm>
+                      <a:off x="0" y="0"/>
+                      <a:ext cx="5400040" cy="823020"/>
+                    </a:xfrm>
+                    <a:prstGeom prst="rect">
+                      <a:avLst/>
+                    </a:prstGeom>
+                    <a:ln w="38100" cap="sq">
+                      <a:solidFill>
+                        <a:srgbClr val="000000"/>
+                      </a:solidFill>
+                      <a:prstDash val="solid"/>
+                      <a:miter lim="800000"/>
+                    </a:ln>
+                    <a:effectLst>
+                      <a:outerShdw blurRad="50800" dist="38100" dir="2700000" algn="tl" rotWithShape="0">
+                        <a:srgbClr val="000000">
+                          <a:alpha val="43000"/>
+                        </a:srgbClr>
+                      </a:outerShdw>
+                    </a:effectLst>
+                  </pic:spPr>
+                </pic:pic>
+              </a:graphicData>
+            </a:graphic>
+          </wp:inline>
+        </w:drawing>
       </w:r>
     </w:p>
     <w:sectPr>
-      <w:footerReference w:type="default" r:id="rId10"/>
+      <w:footerReference w:type="default" r:id="rId24"/>
       <w:pgSz w:w="11906" w:h="16838"/>
       <w:pgMar w:top="1417" w:right="1701" w:bottom="1417" w:left="1701" w:header="708" w:footer="708" w:gutter="0"/>
       <w:cols w:space="708"/>
@@ -3198,7 +4238,7 @@
           <w:rPr>
             <w:noProof/>
           </w:rPr>
-          <w:t>4</w:t>
+          <w:t>2</w:t>
         </w:r>
         <w:r>
           <w:rPr>
@@ -8166,9 +9206,8 @@
     <w:panose1 w:val="020B0604030504040204"/>
     <w:charset w:val="00"/>
     <w:family w:val="swiss"/>
-    <w:notTrueType/>
     <w:pitch w:val="variable"/>
-    <w:sig w:usb0="00000003" w:usb1="00000000" w:usb2="00000000" w:usb3="00000000" w:csb0="00000001" w:csb1="00000000"/>
+    <w:sig w:usb0="E1002EFF" w:usb1="C000605B" w:usb2="00000029" w:usb3="00000000" w:csb0="000101FF" w:csb1="00000000"/>
   </w:font>
   <w:font w:name="Arial">
     <w:panose1 w:val="020B0604020202020204"/>
@@ -8228,6 +9267,7 @@
     <w:rsid w:val="00E96C26"/>
     <w:rsid w:val="00EB6C82"/>
     <w:rsid w:val="00ED517E"/>
+    <w:rsid w:val="00F17418"/>
   </w:rsids>
   <m:mathPr>
     <m:mathFont m:val="Cambria Math"/>
@@ -8904,7 +9944,7 @@
   <a:extraClrSchemeLst/>
   <a:extLst>
     <a:ext uri="{05A4C25C-085E-4340-85A3-A5531E510DB2}">
-      <thm15:themeFamily xmlns:thm15="http://schemas.microsoft.com/office/thememl/2012/main" xmlns="" name="Office Theme" id="{62F939B6-93AF-4DB8-9C6B-D6C7DFDC589F}" vid="{4A3C46E8-61CC-4603-A589-7422A47A8E4A}"/>
+      <thm15:themeFamily xmlns="" xmlns:thm15="http://schemas.microsoft.com/office/thememl/2012/main" name="Office Theme" id="{62F939B6-93AF-4DB8-9C6B-D6C7DFDC589F}" vid="{4A3C46E8-61CC-4603-A589-7422A47A8E4A}"/>
     </a:ext>
   </a:extLst>
 </a:theme>
@@ -8934,7 +9974,7 @@
 </file>
 
 <file path=customXml/itemProps2.xml><?xml version="1.0" encoding="utf-8"?>
-<ds:datastoreItem xmlns:ds="http://schemas.openxmlformats.org/officeDocument/2006/customXml" ds:itemID="{8591FDF2-4FB5-419F-A5EB-8D23E9AF9495}">
+<ds:datastoreItem xmlns:ds="http://schemas.openxmlformats.org/officeDocument/2006/customXml" ds:itemID="{A8DAC090-93D1-4210-BB02-0255129E3CA7}">
   <ds:schemaRefs>
     <ds:schemaRef ds:uri="http://schemas.openxmlformats.org/officeDocument/2006/bibliography"/>
   </ds:schemaRefs>

</xml_diff>